<commit_message>
Fully working code, some improvements for 2a and 2b.
</commit_message>
<xml_diff>
--- a/ex02/Ex02.docx
+++ b/ex02/Ex02.docx
@@ -44,7 +44,115 @@
         <w:rPr>
           <w:lang w:val="en-GB"/>
         </w:rPr>
-        <w:t>‘Task name: hello Task name: hello Task name: hello Task name: hello Task name: hello’</w:t>
+        <w:t>‘Task name: hello</w:t>
+      </w:r>
+      <w:r>
+        <w:rPr>
+          <w:lang w:val="en-GB"/>
+        </w:rPr>
+        <w:t>1</w:t>
+      </w:r>
+      <w:r>
+        <w:rPr>
+          <w:lang w:val="en-GB"/>
+        </w:rPr>
+        <w:t xml:space="preserve"> </w:t>
+      </w:r>
+      <w:r>
+        <w:rPr>
+          <w:lang w:val="en-GB"/>
+        </w:rPr>
+        <w:br/>
+      </w:r>
+      <w:r>
+        <w:rPr>
+          <w:lang w:val="en-GB"/>
+        </w:rPr>
+        <w:t>Task name: hello</w:t>
+      </w:r>
+      <w:r>
+        <w:rPr>
+          <w:lang w:val="en-GB"/>
+        </w:rPr>
+        <w:t>2</w:t>
+      </w:r>
+      <w:r>
+        <w:rPr>
+          <w:lang w:val="en-GB"/>
+        </w:rPr>
+        <w:t xml:space="preserve"> </w:t>
+      </w:r>
+      <w:r>
+        <w:rPr>
+          <w:lang w:val="en-GB"/>
+        </w:rPr>
+        <w:br/>
+      </w:r>
+      <w:r>
+        <w:rPr>
+          <w:lang w:val="en-GB"/>
+        </w:rPr>
+        <w:t>Task name: hello</w:t>
+      </w:r>
+      <w:r>
+        <w:rPr>
+          <w:lang w:val="en-GB"/>
+        </w:rPr>
+        <w:t>3</w:t>
+      </w:r>
+      <w:r>
+        <w:rPr>
+          <w:lang w:val="en-GB"/>
+        </w:rPr>
+        <w:t xml:space="preserve"> </w:t>
+      </w:r>
+      <w:r>
+        <w:rPr>
+          <w:lang w:val="en-GB"/>
+        </w:rPr>
+        <w:br/>
+      </w:r>
+      <w:r>
+        <w:rPr>
+          <w:lang w:val="en-GB"/>
+        </w:rPr>
+        <w:t>Task name: hello</w:t>
+      </w:r>
+      <w:r>
+        <w:rPr>
+          <w:lang w:val="en-GB"/>
+        </w:rPr>
+        <w:t>4</w:t>
+      </w:r>
+      <w:r>
+        <w:rPr>
+          <w:lang w:val="en-GB"/>
+        </w:rPr>
+        <w:t xml:space="preserve"> </w:t>
+      </w:r>
+      <w:r>
+        <w:rPr>
+          <w:lang w:val="en-GB"/>
+        </w:rPr>
+        <w:br/>
+      </w:r>
+      <w:r>
+        <w:rPr>
+          <w:lang w:val="en-GB"/>
+        </w:rPr>
+        <w:t>Task name: hello</w:t>
+      </w:r>
+      <w:r>
+        <w:rPr>
+          <w:lang w:val="en-GB"/>
+        </w:rPr>
+        <w:t>5</w:t>
+      </w:r>
+      <w:r>
+        <w:rPr>
+          <w:lang w:val="en-GB"/>
+        </w:rPr>
+        <w:t>’</w:t>
       </w:r>
     </w:p>
     <w:p>
@@ -166,7 +274,55 @@
         <w:rPr>
           <w:lang w:val="en-GB"/>
         </w:rPr>
-        <w:t>‘Task name: 1 Task name: 2 Task name: 3 Task name: 4 Task name: 5’</w:t>
+        <w:t xml:space="preserve">‘Task name: 1 </w:t>
+      </w:r>
+      <w:r>
+        <w:rPr>
+          <w:lang w:val="en-GB"/>
+        </w:rPr>
+        <w:br/>
+      </w:r>
+      <w:r>
+        <w:rPr>
+          <w:lang w:val="en-GB"/>
+        </w:rPr>
+        <w:t xml:space="preserve">Task name: 2 </w:t>
+      </w:r>
+      <w:r>
+        <w:rPr>
+          <w:lang w:val="en-GB"/>
+        </w:rPr>
+        <w:br/>
+      </w:r>
+      <w:r>
+        <w:rPr>
+          <w:lang w:val="en-GB"/>
+        </w:rPr>
+        <w:t xml:space="preserve">Task name: 3 </w:t>
+      </w:r>
+      <w:r>
+        <w:rPr>
+          <w:lang w:val="en-GB"/>
+        </w:rPr>
+        <w:br/>
+      </w:r>
+      <w:r>
+        <w:rPr>
+          <w:lang w:val="en-GB"/>
+        </w:rPr>
+        <w:t xml:space="preserve">Task name: 4 </w:t>
+      </w:r>
+      <w:r>
+        <w:rPr>
+          <w:lang w:val="en-GB"/>
+        </w:rPr>
+        <w:br/>
+      </w:r>
+      <w:r>
+        <w:rPr>
+          <w:lang w:val="en-GB"/>
+        </w:rPr>
+        <w:t>Task name: 5’</w:t>
       </w:r>
     </w:p>
     <w:p>
@@ -285,6 +441,708 @@
           <w:lang w:val="en-GB"/>
         </w:rPr>
       </w:pPr>
+      <w:r>
+        <w:rPr>
+          <w:rFonts w:asciiTheme="minorHAnsi" w:hAnsiTheme="minorHAnsi" w:cstheme="minorHAnsi"/>
+          <w:sz w:val="22"/>
+          <w:szCs w:val="22"/>
+          <w:lang w:val="en-GB"/>
+        </w:rPr>
+        <w:t>Ex02d.</w:t>
+      </w:r>
+    </w:p>
+    <w:p>
+      <w:pPr>
+        <w:pStyle w:val="HTML-voorafopgemaakt"/>
+        <w:rPr>
+          <w:rFonts w:asciiTheme="minorHAnsi" w:hAnsiTheme="minorHAnsi" w:cstheme="minorHAnsi"/>
+          <w:sz w:val="22"/>
+          <w:szCs w:val="22"/>
+          <w:lang w:val="en-GB"/>
+        </w:rPr>
+      </w:pPr>
+      <w:r>
+        <w:rPr>
+          <w:rFonts w:asciiTheme="minorHAnsi" w:hAnsiTheme="minorHAnsi" w:cstheme="minorHAnsi"/>
+          <w:sz w:val="22"/>
+          <w:szCs w:val="22"/>
+          <w:lang w:val="en-GB"/>
+        </w:rPr>
+        <w:t>The resulting output was:</w:t>
+      </w:r>
+    </w:p>
+    <w:p>
+      <w:pPr>
+        <w:pStyle w:val="HTML-voorafopgemaakt"/>
+        <w:rPr>
+          <w:rFonts w:asciiTheme="minorHAnsi" w:hAnsiTheme="minorHAnsi" w:cstheme="minorHAnsi"/>
+          <w:sz w:val="22"/>
+          <w:szCs w:val="22"/>
+          <w:lang w:val="en-GB"/>
+        </w:rPr>
+      </w:pPr>
+      <w:r>
+        <w:rPr>
+          <w:rFonts w:asciiTheme="minorHAnsi" w:hAnsiTheme="minorHAnsi" w:cstheme="minorHAnsi"/>
+          <w:sz w:val="22"/>
+          <w:szCs w:val="22"/>
+          <w:lang w:val="en-GB"/>
+        </w:rPr>
+        <w:t>‘Task name: 1</w:t>
+      </w:r>
+      <w:r>
+        <w:rPr>
+          <w:rFonts w:asciiTheme="minorHAnsi" w:hAnsiTheme="minorHAnsi" w:cstheme="minorHAnsi"/>
+          <w:sz w:val="22"/>
+          <w:szCs w:val="22"/>
+          <w:lang w:val="en-GB"/>
+        </w:rPr>
+        <w:br/>
+      </w:r>
+      <w:r>
+        <w:rPr>
+          <w:rFonts w:asciiTheme="minorHAnsi" w:hAnsiTheme="minorHAnsi" w:cstheme="minorHAnsi"/>
+          <w:sz w:val="22"/>
+          <w:szCs w:val="22"/>
+          <w:lang w:val="en-GB"/>
+        </w:rPr>
+        <w:t>Task name:</w:t>
+      </w:r>
+      <w:r>
+        <w:rPr>
+          <w:rFonts w:asciiTheme="minorHAnsi" w:hAnsiTheme="minorHAnsi" w:cstheme="minorHAnsi"/>
+          <w:sz w:val="22"/>
+          <w:szCs w:val="22"/>
+          <w:lang w:val="en-GB"/>
+        </w:rPr>
+        <w:t xml:space="preserve"> 2</w:t>
+      </w:r>
+      <w:r>
+        <w:rPr>
+          <w:rFonts w:asciiTheme="minorHAnsi" w:hAnsiTheme="minorHAnsi" w:cstheme="minorHAnsi"/>
+          <w:sz w:val="22"/>
+          <w:szCs w:val="22"/>
+          <w:lang w:val="en-GB"/>
+        </w:rPr>
+        <w:br/>
+      </w:r>
+      <w:r>
+        <w:rPr>
+          <w:rFonts w:asciiTheme="minorHAnsi" w:hAnsiTheme="minorHAnsi" w:cstheme="minorHAnsi"/>
+          <w:sz w:val="22"/>
+          <w:szCs w:val="22"/>
+          <w:lang w:val="en-GB"/>
+        </w:rPr>
+        <w:t>Task name:</w:t>
+      </w:r>
+      <w:r>
+        <w:rPr>
+          <w:rFonts w:asciiTheme="minorHAnsi" w:hAnsiTheme="minorHAnsi" w:cstheme="minorHAnsi"/>
+          <w:sz w:val="22"/>
+          <w:szCs w:val="22"/>
+          <w:lang w:val="en-GB"/>
+        </w:rPr>
+        <w:t xml:space="preserve"> 3</w:t>
+      </w:r>
+      <w:r>
+        <w:rPr>
+          <w:rFonts w:asciiTheme="minorHAnsi" w:hAnsiTheme="minorHAnsi" w:cstheme="minorHAnsi"/>
+          <w:sz w:val="22"/>
+          <w:szCs w:val="22"/>
+          <w:lang w:val="en-GB"/>
+        </w:rPr>
+        <w:br/>
+      </w:r>
+      <w:r>
+        <w:rPr>
+          <w:rFonts w:asciiTheme="minorHAnsi" w:hAnsiTheme="minorHAnsi" w:cstheme="minorHAnsi"/>
+          <w:sz w:val="22"/>
+          <w:szCs w:val="22"/>
+          <w:lang w:val="en-GB"/>
+        </w:rPr>
+        <w:t>Task name:</w:t>
+      </w:r>
+      <w:r>
+        <w:rPr>
+          <w:rFonts w:asciiTheme="minorHAnsi" w:hAnsiTheme="minorHAnsi" w:cstheme="minorHAnsi"/>
+          <w:sz w:val="22"/>
+          <w:szCs w:val="22"/>
+          <w:lang w:val="en-GB"/>
+        </w:rPr>
+        <w:t xml:space="preserve"> 1 </w:t>
+      </w:r>
+      <w:r>
+        <w:rPr>
+          <w:rFonts w:asciiTheme="minorHAnsi" w:hAnsiTheme="minorHAnsi" w:cstheme="minorHAnsi"/>
+          <w:sz w:val="22"/>
+          <w:szCs w:val="22"/>
+          <w:lang w:val="en-GB"/>
+        </w:rPr>
+        <w:br/>
+      </w:r>
+      <w:r>
+        <w:rPr>
+          <w:rFonts w:asciiTheme="minorHAnsi" w:hAnsiTheme="minorHAnsi" w:cstheme="minorHAnsi"/>
+          <w:sz w:val="22"/>
+          <w:szCs w:val="22"/>
+          <w:lang w:val="en-GB"/>
+        </w:rPr>
+        <w:t>Task name:</w:t>
+      </w:r>
+      <w:r>
+        <w:rPr>
+          <w:rFonts w:asciiTheme="minorHAnsi" w:hAnsiTheme="minorHAnsi" w:cstheme="minorHAnsi"/>
+          <w:sz w:val="22"/>
+          <w:szCs w:val="22"/>
+          <w:lang w:val="en-GB"/>
+        </w:rPr>
+        <w:t xml:space="preserve"> 1</w:t>
+      </w:r>
+      <w:r>
+        <w:rPr>
+          <w:rFonts w:asciiTheme="minorHAnsi" w:hAnsiTheme="minorHAnsi" w:cstheme="minorHAnsi"/>
+          <w:sz w:val="22"/>
+          <w:szCs w:val="22"/>
+          <w:lang w:val="en-GB"/>
+        </w:rPr>
+        <w:br/>
+      </w:r>
+      <w:r>
+        <w:rPr>
+          <w:rFonts w:asciiTheme="minorHAnsi" w:hAnsiTheme="minorHAnsi" w:cstheme="minorHAnsi"/>
+          <w:sz w:val="22"/>
+          <w:szCs w:val="22"/>
+          <w:lang w:val="en-GB"/>
+        </w:rPr>
+        <w:t>Task name:</w:t>
+      </w:r>
+      <w:r>
+        <w:rPr>
+          <w:rFonts w:asciiTheme="minorHAnsi" w:hAnsiTheme="minorHAnsi" w:cstheme="minorHAnsi"/>
+          <w:sz w:val="22"/>
+          <w:szCs w:val="22"/>
+          <w:lang w:val="en-GB"/>
+        </w:rPr>
+        <w:t xml:space="preserve"> 2</w:t>
+      </w:r>
+      <w:r>
+        <w:rPr>
+          <w:rFonts w:asciiTheme="minorHAnsi" w:hAnsiTheme="minorHAnsi" w:cstheme="minorHAnsi"/>
+          <w:sz w:val="22"/>
+          <w:szCs w:val="22"/>
+          <w:lang w:val="en-GB"/>
+        </w:rPr>
+        <w:br/>
+      </w:r>
+      <w:r>
+        <w:rPr>
+          <w:rFonts w:asciiTheme="minorHAnsi" w:hAnsiTheme="minorHAnsi" w:cstheme="minorHAnsi"/>
+          <w:sz w:val="22"/>
+          <w:szCs w:val="22"/>
+          <w:lang w:val="en-GB"/>
+        </w:rPr>
+        <w:t>Task name:</w:t>
+      </w:r>
+      <w:r>
+        <w:rPr>
+          <w:rFonts w:asciiTheme="minorHAnsi" w:hAnsiTheme="minorHAnsi" w:cstheme="minorHAnsi"/>
+          <w:sz w:val="22"/>
+          <w:szCs w:val="22"/>
+          <w:lang w:val="en-GB"/>
+        </w:rPr>
+        <w:t xml:space="preserve"> 1</w:t>
+      </w:r>
+      <w:r>
+        <w:rPr>
+          <w:rFonts w:asciiTheme="minorHAnsi" w:hAnsiTheme="minorHAnsi" w:cstheme="minorHAnsi"/>
+          <w:sz w:val="22"/>
+          <w:szCs w:val="22"/>
+          <w:lang w:val="en-GB"/>
+        </w:rPr>
+        <w:br/>
+      </w:r>
+      <w:r>
+        <w:rPr>
+          <w:rFonts w:asciiTheme="minorHAnsi" w:hAnsiTheme="minorHAnsi" w:cstheme="minorHAnsi"/>
+          <w:sz w:val="22"/>
+          <w:szCs w:val="22"/>
+          <w:lang w:val="en-GB"/>
+        </w:rPr>
+        <w:t>Task name:</w:t>
+      </w:r>
+      <w:r>
+        <w:rPr>
+          <w:rFonts w:asciiTheme="minorHAnsi" w:hAnsiTheme="minorHAnsi" w:cstheme="minorHAnsi"/>
+          <w:sz w:val="22"/>
+          <w:szCs w:val="22"/>
+          <w:lang w:val="en-GB"/>
+        </w:rPr>
+        <w:t xml:space="preserve"> 3</w:t>
+      </w:r>
+      <w:r>
+        <w:rPr>
+          <w:rFonts w:asciiTheme="minorHAnsi" w:hAnsiTheme="minorHAnsi" w:cstheme="minorHAnsi"/>
+          <w:sz w:val="22"/>
+          <w:szCs w:val="22"/>
+          <w:lang w:val="en-GB"/>
+        </w:rPr>
+        <w:br/>
+      </w:r>
+      <w:r>
+        <w:rPr>
+          <w:rFonts w:asciiTheme="minorHAnsi" w:hAnsiTheme="minorHAnsi" w:cstheme="minorHAnsi"/>
+          <w:sz w:val="22"/>
+          <w:szCs w:val="22"/>
+          <w:lang w:val="en-GB"/>
+        </w:rPr>
+        <w:lastRenderedPageBreak/>
+        <w:t>Task name:</w:t>
+      </w:r>
+      <w:r>
+        <w:rPr>
+          <w:rFonts w:asciiTheme="minorHAnsi" w:hAnsiTheme="minorHAnsi" w:cstheme="minorHAnsi"/>
+          <w:sz w:val="22"/>
+          <w:szCs w:val="22"/>
+          <w:lang w:val="en-GB"/>
+        </w:rPr>
+        <w:t xml:space="preserve"> 1</w:t>
+      </w:r>
+      <w:r>
+        <w:rPr>
+          <w:rFonts w:asciiTheme="minorHAnsi" w:hAnsiTheme="minorHAnsi" w:cstheme="minorHAnsi"/>
+          <w:sz w:val="22"/>
+          <w:szCs w:val="22"/>
+          <w:lang w:val="en-GB"/>
+        </w:rPr>
+        <w:br/>
+      </w:r>
+      <w:r>
+        <w:rPr>
+          <w:rFonts w:asciiTheme="minorHAnsi" w:hAnsiTheme="minorHAnsi" w:cstheme="minorHAnsi"/>
+          <w:sz w:val="22"/>
+          <w:szCs w:val="22"/>
+          <w:lang w:val="en-GB"/>
+        </w:rPr>
+        <w:t>Task name:</w:t>
+      </w:r>
+      <w:r>
+        <w:rPr>
+          <w:rFonts w:asciiTheme="minorHAnsi" w:hAnsiTheme="minorHAnsi" w:cstheme="minorHAnsi"/>
+          <w:sz w:val="22"/>
+          <w:szCs w:val="22"/>
+          <w:lang w:val="en-GB"/>
+        </w:rPr>
+        <w:t xml:space="preserve"> 2</w:t>
+      </w:r>
+    </w:p>
+    <w:p>
+      <w:pPr>
+        <w:pStyle w:val="HTML-voorafopgemaakt"/>
+        <w:rPr>
+          <w:rFonts w:asciiTheme="minorHAnsi" w:hAnsiTheme="minorHAnsi" w:cstheme="minorHAnsi"/>
+          <w:sz w:val="22"/>
+          <w:szCs w:val="22"/>
+          <w:lang w:val="en-GB"/>
+        </w:rPr>
+      </w:pPr>
+      <w:r>
+        <w:rPr>
+          <w:rFonts w:asciiTheme="minorHAnsi" w:hAnsiTheme="minorHAnsi" w:cstheme="minorHAnsi"/>
+          <w:sz w:val="22"/>
+          <w:szCs w:val="22"/>
+          <w:lang w:val="en-GB"/>
+        </w:rPr>
+        <w:t>Task name:</w:t>
+      </w:r>
+      <w:r>
+        <w:rPr>
+          <w:rFonts w:asciiTheme="minorHAnsi" w:hAnsiTheme="minorHAnsi" w:cstheme="minorHAnsi"/>
+          <w:sz w:val="22"/>
+          <w:szCs w:val="22"/>
+          <w:lang w:val="en-GB"/>
+        </w:rPr>
+        <w:t xml:space="preserve"> 1</w:t>
+      </w:r>
+    </w:p>
+    <w:p>
+      <w:pPr>
+        <w:pStyle w:val="HTML-voorafopgemaakt"/>
+        <w:rPr>
+          <w:rFonts w:asciiTheme="minorHAnsi" w:hAnsiTheme="minorHAnsi" w:cstheme="minorHAnsi"/>
+          <w:sz w:val="22"/>
+          <w:szCs w:val="22"/>
+          <w:lang w:val="en-GB"/>
+        </w:rPr>
+      </w:pPr>
+      <w:r>
+        <w:rPr>
+          <w:rFonts w:asciiTheme="minorHAnsi" w:hAnsiTheme="minorHAnsi" w:cstheme="minorHAnsi"/>
+          <w:sz w:val="22"/>
+          <w:szCs w:val="22"/>
+          <w:lang w:val="en-GB"/>
+        </w:rPr>
+        <w:t>Task name:</w:t>
+      </w:r>
+      <w:r>
+        <w:rPr>
+          <w:rFonts w:asciiTheme="minorHAnsi" w:hAnsiTheme="minorHAnsi" w:cstheme="minorHAnsi"/>
+          <w:sz w:val="22"/>
+          <w:szCs w:val="22"/>
+          <w:lang w:val="en-GB"/>
+        </w:rPr>
+        <w:t xml:space="preserve"> 1</w:t>
+      </w:r>
+    </w:p>
+    <w:p>
+      <w:pPr>
+        <w:pStyle w:val="HTML-voorafopgemaakt"/>
+        <w:rPr>
+          <w:rFonts w:asciiTheme="minorHAnsi" w:hAnsiTheme="minorHAnsi" w:cstheme="minorHAnsi"/>
+          <w:sz w:val="22"/>
+          <w:szCs w:val="22"/>
+          <w:lang w:val="en-GB"/>
+        </w:rPr>
+      </w:pPr>
+      <w:r>
+        <w:rPr>
+          <w:rFonts w:asciiTheme="minorHAnsi" w:hAnsiTheme="minorHAnsi" w:cstheme="minorHAnsi"/>
+          <w:sz w:val="22"/>
+          <w:szCs w:val="22"/>
+          <w:lang w:val="en-GB"/>
+        </w:rPr>
+        <w:t>Task name:</w:t>
+      </w:r>
+      <w:r>
+        <w:rPr>
+          <w:rFonts w:asciiTheme="minorHAnsi" w:hAnsiTheme="minorHAnsi" w:cstheme="minorHAnsi"/>
+          <w:sz w:val="22"/>
+          <w:szCs w:val="22"/>
+          <w:lang w:val="en-GB"/>
+        </w:rPr>
+        <w:t xml:space="preserve"> 1 </w:t>
+      </w:r>
+    </w:p>
+    <w:p>
+      <w:pPr>
+        <w:pStyle w:val="HTML-voorafopgemaakt"/>
+        <w:rPr>
+          <w:rFonts w:asciiTheme="minorHAnsi" w:hAnsiTheme="minorHAnsi" w:cstheme="minorHAnsi"/>
+          <w:sz w:val="22"/>
+          <w:szCs w:val="22"/>
+          <w:lang w:val="en-GB"/>
+        </w:rPr>
+      </w:pPr>
+      <w:r>
+        <w:rPr>
+          <w:rFonts w:asciiTheme="minorHAnsi" w:hAnsiTheme="minorHAnsi" w:cstheme="minorHAnsi"/>
+          <w:sz w:val="22"/>
+          <w:szCs w:val="22"/>
+          <w:lang w:val="en-GB"/>
+        </w:rPr>
+        <w:t>Task name:</w:t>
+      </w:r>
+      <w:r>
+        <w:rPr>
+          <w:rFonts w:asciiTheme="minorHAnsi" w:hAnsiTheme="minorHAnsi" w:cstheme="minorHAnsi"/>
+          <w:sz w:val="22"/>
+          <w:szCs w:val="22"/>
+          <w:lang w:val="en-GB"/>
+        </w:rPr>
+        <w:t xml:space="preserve"> 2</w:t>
+      </w:r>
+    </w:p>
+    <w:p>
+      <w:pPr>
+        <w:pStyle w:val="HTML-voorafopgemaakt"/>
+        <w:rPr>
+          <w:rFonts w:asciiTheme="minorHAnsi" w:hAnsiTheme="minorHAnsi" w:cstheme="minorHAnsi"/>
+          <w:sz w:val="22"/>
+          <w:szCs w:val="22"/>
+          <w:lang w:val="en-GB"/>
+        </w:rPr>
+      </w:pPr>
+      <w:r>
+        <w:rPr>
+          <w:rFonts w:asciiTheme="minorHAnsi" w:hAnsiTheme="minorHAnsi" w:cstheme="minorHAnsi"/>
+          <w:sz w:val="22"/>
+          <w:szCs w:val="22"/>
+          <w:lang w:val="en-GB"/>
+        </w:rPr>
+        <w:t>Task name:</w:t>
+      </w:r>
+      <w:r>
+        <w:rPr>
+          <w:rFonts w:asciiTheme="minorHAnsi" w:hAnsiTheme="minorHAnsi" w:cstheme="minorHAnsi"/>
+          <w:sz w:val="22"/>
+          <w:szCs w:val="22"/>
+          <w:lang w:val="en-GB"/>
+        </w:rPr>
+        <w:t xml:space="preserve"> 3</w:t>
+      </w:r>
+    </w:p>
+    <w:p>
+      <w:pPr>
+        <w:pStyle w:val="HTML-voorafopgemaakt"/>
+        <w:rPr>
+          <w:rFonts w:asciiTheme="minorHAnsi" w:hAnsiTheme="minorHAnsi" w:cstheme="minorHAnsi"/>
+          <w:sz w:val="22"/>
+          <w:szCs w:val="22"/>
+          <w:lang w:val="en-GB"/>
+        </w:rPr>
+      </w:pPr>
+      <w:r>
+        <w:rPr>
+          <w:rFonts w:asciiTheme="minorHAnsi" w:hAnsiTheme="minorHAnsi" w:cstheme="minorHAnsi"/>
+          <w:sz w:val="22"/>
+          <w:szCs w:val="22"/>
+          <w:lang w:val="en-GB"/>
+        </w:rPr>
+        <w:t>Task name:</w:t>
+      </w:r>
+      <w:r>
+        <w:rPr>
+          <w:rFonts w:asciiTheme="minorHAnsi" w:hAnsiTheme="minorHAnsi" w:cstheme="minorHAnsi"/>
+          <w:sz w:val="22"/>
+          <w:szCs w:val="22"/>
+          <w:lang w:val="en-GB"/>
+        </w:rPr>
+        <w:t xml:space="preserve"> 1</w:t>
+      </w:r>
+      <w:r>
+        <w:rPr>
+          <w:rFonts w:asciiTheme="minorHAnsi" w:hAnsiTheme="minorHAnsi" w:cstheme="minorHAnsi"/>
+          <w:sz w:val="22"/>
+          <w:szCs w:val="22"/>
+          <w:lang w:val="en-GB"/>
+        </w:rPr>
+        <w:br/>
+      </w:r>
+      <w:r>
+        <w:rPr>
+          <w:rFonts w:asciiTheme="minorHAnsi" w:hAnsiTheme="minorHAnsi" w:cstheme="minorHAnsi"/>
+          <w:sz w:val="22"/>
+          <w:szCs w:val="22"/>
+          <w:lang w:val="en-GB"/>
+        </w:rPr>
+        <w:t>Task name:</w:t>
+      </w:r>
+      <w:r>
+        <w:rPr>
+          <w:rFonts w:asciiTheme="minorHAnsi" w:hAnsiTheme="minorHAnsi" w:cstheme="minorHAnsi"/>
+          <w:sz w:val="22"/>
+          <w:szCs w:val="22"/>
+          <w:lang w:val="en-GB"/>
+        </w:rPr>
+        <w:t xml:space="preserve"> 1</w:t>
+      </w:r>
+      <w:r>
+        <w:rPr>
+          <w:rFonts w:asciiTheme="minorHAnsi" w:hAnsiTheme="minorHAnsi" w:cstheme="minorHAnsi"/>
+          <w:sz w:val="22"/>
+          <w:szCs w:val="22"/>
+          <w:lang w:val="en-GB"/>
+        </w:rPr>
+        <w:br/>
+      </w:r>
+      <w:r>
+        <w:rPr>
+          <w:rFonts w:asciiTheme="minorHAnsi" w:hAnsiTheme="minorHAnsi" w:cstheme="minorHAnsi"/>
+          <w:sz w:val="22"/>
+          <w:szCs w:val="22"/>
+          <w:lang w:val="en-GB"/>
+        </w:rPr>
+        <w:t>Task name:</w:t>
+      </w:r>
+      <w:r>
+        <w:rPr>
+          <w:rFonts w:asciiTheme="minorHAnsi" w:hAnsiTheme="minorHAnsi" w:cstheme="minorHAnsi"/>
+          <w:sz w:val="22"/>
+          <w:szCs w:val="22"/>
+          <w:lang w:val="en-GB"/>
+        </w:rPr>
+        <w:t xml:space="preserve"> 2</w:t>
+      </w:r>
+    </w:p>
+    <w:p>
+      <w:pPr>
+        <w:pStyle w:val="HTML-voorafopgemaakt"/>
+        <w:rPr>
+          <w:rFonts w:asciiTheme="minorHAnsi" w:hAnsiTheme="minorHAnsi" w:cstheme="minorHAnsi"/>
+          <w:sz w:val="22"/>
+          <w:szCs w:val="22"/>
+          <w:lang w:val="en-GB"/>
+        </w:rPr>
+      </w:pPr>
+      <w:r>
+        <w:rPr>
+          <w:rFonts w:asciiTheme="minorHAnsi" w:hAnsiTheme="minorHAnsi" w:cstheme="minorHAnsi"/>
+          <w:sz w:val="22"/>
+          <w:szCs w:val="22"/>
+          <w:lang w:val="en-GB"/>
+        </w:rPr>
+        <w:t>Task name:</w:t>
+      </w:r>
+      <w:r>
+        <w:rPr>
+          <w:rFonts w:asciiTheme="minorHAnsi" w:hAnsiTheme="minorHAnsi" w:cstheme="minorHAnsi"/>
+          <w:sz w:val="22"/>
+          <w:szCs w:val="22"/>
+          <w:lang w:val="en-GB"/>
+        </w:rPr>
+        <w:t xml:space="preserve"> 1</w:t>
+      </w:r>
+      <w:r>
+        <w:rPr>
+          <w:rFonts w:asciiTheme="minorHAnsi" w:hAnsiTheme="minorHAnsi" w:cstheme="minorHAnsi"/>
+          <w:sz w:val="22"/>
+          <w:szCs w:val="22"/>
+          <w:lang w:val="en-GB"/>
+        </w:rPr>
+        <w:br/>
+      </w:r>
+      <w:r>
+        <w:rPr>
+          <w:rFonts w:asciiTheme="minorHAnsi" w:hAnsiTheme="minorHAnsi" w:cstheme="minorHAnsi"/>
+          <w:sz w:val="22"/>
+          <w:szCs w:val="22"/>
+          <w:lang w:val="en-GB"/>
+        </w:rPr>
+        <w:t>Task name:</w:t>
+      </w:r>
+      <w:r>
+        <w:rPr>
+          <w:rFonts w:asciiTheme="minorHAnsi" w:hAnsiTheme="minorHAnsi" w:cstheme="minorHAnsi"/>
+          <w:sz w:val="22"/>
+          <w:szCs w:val="22"/>
+          <w:lang w:val="en-GB"/>
+        </w:rPr>
+        <w:t xml:space="preserve"> 3</w:t>
+      </w:r>
+      <w:r>
+        <w:rPr>
+          <w:rFonts w:asciiTheme="minorHAnsi" w:hAnsiTheme="minorHAnsi" w:cstheme="minorHAnsi"/>
+          <w:sz w:val="22"/>
+          <w:szCs w:val="22"/>
+          <w:lang w:val="en-GB"/>
+        </w:rPr>
+        <w:br/>
+      </w:r>
+      <w:r>
+        <w:rPr>
+          <w:rFonts w:asciiTheme="minorHAnsi" w:hAnsiTheme="minorHAnsi" w:cstheme="minorHAnsi"/>
+          <w:sz w:val="22"/>
+          <w:szCs w:val="22"/>
+          <w:lang w:val="en-GB"/>
+        </w:rPr>
+        <w:t>Task name:</w:t>
+      </w:r>
+      <w:r>
+        <w:rPr>
+          <w:rFonts w:asciiTheme="minorHAnsi" w:hAnsiTheme="minorHAnsi" w:cstheme="minorHAnsi"/>
+          <w:sz w:val="22"/>
+          <w:szCs w:val="22"/>
+          <w:lang w:val="en-GB"/>
+        </w:rPr>
+        <w:t xml:space="preserve"> 1</w:t>
+      </w:r>
+      <w:r>
+        <w:rPr>
+          <w:rFonts w:asciiTheme="minorHAnsi" w:hAnsiTheme="minorHAnsi" w:cstheme="minorHAnsi"/>
+          <w:sz w:val="22"/>
+          <w:szCs w:val="22"/>
+          <w:lang w:val="en-GB"/>
+        </w:rPr>
+        <w:br/>
+      </w:r>
+      <w:r>
+        <w:rPr>
+          <w:rFonts w:asciiTheme="minorHAnsi" w:hAnsiTheme="minorHAnsi" w:cstheme="minorHAnsi"/>
+          <w:sz w:val="22"/>
+          <w:szCs w:val="22"/>
+          <w:lang w:val="en-GB"/>
+        </w:rPr>
+        <w:t>Task name:</w:t>
+      </w:r>
+      <w:r>
+        <w:rPr>
+          <w:rFonts w:asciiTheme="minorHAnsi" w:hAnsiTheme="minorHAnsi" w:cstheme="minorHAnsi"/>
+          <w:sz w:val="22"/>
+          <w:szCs w:val="22"/>
+          <w:lang w:val="en-GB"/>
+        </w:rPr>
+        <w:t xml:space="preserve"> 2’</w:t>
+      </w:r>
+    </w:p>
+    <w:p>
+      <w:pPr>
+        <w:pStyle w:val="HTML-voorafopgemaakt"/>
+        <w:rPr>
+          <w:rFonts w:asciiTheme="minorHAnsi" w:hAnsiTheme="minorHAnsi" w:cstheme="minorHAnsi"/>
+          <w:sz w:val="22"/>
+          <w:szCs w:val="22"/>
+          <w:lang w:val="en-GB"/>
+        </w:rPr>
+      </w:pPr>
+    </w:p>
+    <w:p>
+      <w:pPr>
+        <w:pStyle w:val="HTML-voorafopgemaakt"/>
+        <w:rPr>
+          <w:rFonts w:asciiTheme="minorHAnsi" w:hAnsiTheme="minorHAnsi" w:cstheme="minorHAnsi"/>
+          <w:sz w:val="22"/>
+          <w:szCs w:val="22"/>
+          <w:lang w:val="en-GB"/>
+        </w:rPr>
+      </w:pPr>
+      <w:r>
+        <w:rPr>
+          <w:rFonts w:asciiTheme="minorHAnsi" w:hAnsiTheme="minorHAnsi" w:cstheme="minorHAnsi"/>
+          <w:sz w:val="22"/>
+          <w:szCs w:val="22"/>
+          <w:lang w:val="en-GB"/>
+        </w:rPr>
+        <w:t>Per second, it prints the tasks that have their period end that turn. Every second, Task name: 1 occurs. Next second, both 1 and 2 occur. Third second, both 1 and 3 occur, 2 has to wait again for the fourth second (1 and 2). Then 1 alone again, followed by all tasks.</w:t>
+      </w:r>
+    </w:p>
+    <w:p>
+      <w:pPr>
+        <w:pStyle w:val="HTML-voorafopgemaakt"/>
+        <w:rPr>
+          <w:rFonts w:asciiTheme="minorHAnsi" w:hAnsiTheme="minorHAnsi" w:cstheme="minorHAnsi"/>
+          <w:sz w:val="22"/>
+          <w:szCs w:val="22"/>
+          <w:lang w:val="en-GB"/>
+        </w:rPr>
+      </w:pPr>
+      <w:r>
+        <w:rPr>
+          <w:rFonts w:asciiTheme="minorHAnsi" w:hAnsiTheme="minorHAnsi" w:cstheme="minorHAnsi"/>
+          <w:sz w:val="22"/>
+          <w:szCs w:val="22"/>
+          <w:lang w:val="en-GB"/>
+        </w:rPr>
+        <w:t xml:space="preserve">This is because the tasks take place in few </w:t>
+      </w:r>
+      <w:proofErr w:type="spellStart"/>
+      <w:r>
+        <w:rPr>
+          <w:rFonts w:asciiTheme="minorHAnsi" w:hAnsiTheme="minorHAnsi" w:cstheme="minorHAnsi"/>
+          <w:sz w:val="22"/>
+          <w:szCs w:val="22"/>
+          <w:lang w:val="en-GB"/>
+        </w:rPr>
+        <w:t>nano</w:t>
+      </w:r>
+      <w:proofErr w:type="spellEnd"/>
+      <w:r>
+        <w:rPr>
+          <w:rFonts w:asciiTheme="minorHAnsi" w:hAnsiTheme="minorHAnsi" w:cstheme="minorHAnsi"/>
+          <w:sz w:val="22"/>
+          <w:szCs w:val="22"/>
+          <w:lang w:val="en-GB"/>
+        </w:rPr>
+        <w:t>-seconds, making it seem as if all three tasks occur at the same time while this is not necessarily the case. The pattern described above comes from how long each period for each task is.</w:t>
+      </w:r>
       <w:bookmarkStart w:id="0" w:name="_GoBack"/>
       <w:bookmarkEnd w:id="0"/>
     </w:p>

</xml_diff>